<commit_message>
fixed characters for pdf support
</commit_message>
<xml_diff>
--- a/main.docx
+++ b/main.docx
@@ -157,13 +157,7 @@
         <w:pStyle w:val="FirstParagraph"/>
       </w:pPr>
       <w:r>
-        <w:t xml:space="preserve">Here’s the way to do citations:</w:t>
-      </w:r>
-      <w:r>
-        <w:t xml:space="preserve"> </w:t>
-      </w:r>
-      <w:r>
-        <w:t xml:space="preserve">(Dumortier et al., 2019)</w:t>
+        <w:t xml:space="preserve">General aims are divided into specific goals:</w:t>
       </w:r>
     </w:p>
     <w:p>
@@ -313,26 +307,7 @@
         <w:pStyle w:val="FirstParagraph"/>
       </w:pPr>
       <w:r>
-        <w:t xml:space="preserve">Epithelial tissues are cell sheets with strong intercellular bonds that form physical barriers for major organs (lung, skin, intestine, etc.) It protects said organs from external physical, chemical, and microbial onslaughts. Besides protection, the main functions of epithelial cells include secretion, selective absorption, transcellular transport, and detection of sensation (Powell, D.W., 1981). It also plays a key role in developmental stages of by acting as growth support and driving critical shape changes. (Figure 1: Epithelial Caco2 cell monolayer labelled for a tight junction protein in blue and nuclei in red.</w:t>
-      </w:r>
-      <w:r>
-        <w:t xml:space="preserve"> </w:t>
-      </w:r>
-      <w:r>
-        <w:t xml:space="preserve">(</w:t>
-      </w:r>
-      <w:r>
-        <w:rPr>
-          <w:bCs/>
-          <w:b/>
-        </w:rPr>
-        <w:t xml:space="preserve">CellBiol_MRCLMB?</w:t>
-      </w:r>
-      <w:r>
-        <w:t xml:space="preserve">)</w:t>
-      </w:r>
-      <w:r>
-        <w:t xml:space="preserve">)</w:t>
+        <w:t xml:space="preserve">Epithelial tissues are cell sheets with strong intercellular bonds that form physical barriers for major organs (lung, skin, intestine, etc.) It protects said organs from external physical, chemical, and microbial onslaughts. Besides protection, the main functions of epithelial cells include secretion, selective absorption, transcellular transport, and detection of sensation (Powell, D.W., 1981). It also plays a key role in developmental stages of by acting as growth support and driving critical shape changes. (Figure 1: Epithelial Caco2 cell monolayer labelled for a tight junction protein in blue and nuclei in red. CellBiol_MRCLMB)</w:t>
       </w:r>
     </w:p>
     <w:bookmarkEnd w:id="25"/>
@@ -385,13 +360,7 @@
         <w:pStyle w:val="FirstParagraph"/>
       </w:pPr>
       <w:r>
-        <w:t xml:space="preserve">In general, cell structure helps cells maintain the shape along with providing mechanical support to perform vital functions like division and migration. This structure is known as cell cytoskeleton. It includes different components, playing various roles together. For eukaryotic cells, it is constructed out of filamentous proteins to support the cell and its cytoplasmic constituents. There are three major filaments, which differ in size and protein. Microtubules are the largest type of filament of protein tubulin, with a diameter of about 25 nanometers (nm). Actin filaments are the smallest type, with a diameter of only about 6 nm. Finally, Intermediate filaments are mid-sized, with a diameter of about 10 nm. Unlike actin filaments and microtubules, intermediate filaments are constructed from several different subunit proteins. These filaments dynamically alter themselves in reaction to signals from microenvironments and cell networks (Alberts, B., et al., 2013; Fletcher, D.A. and Mullins, R.D., 2010). Mechanically, actin filaments are stiffer than microtubules in extension, but they rupture at lower extension. It is also reported that the intermediate </w:t>
-      </w:r>
-      <w:r>
-        <w:softHyphen/>
-      </w:r>
-      <w:r>
-        <w:t xml:space="preserve"> laments exhibit an intermediate extensional stiffness at lower extensions, but that the intermediate filament can sustain much larger extensions than the other two types of filaments while exhibiting a nonlinearly stiffening response (reference to the figure) (Janmey et al., 1991; Mofrad, M.R., 2009).</w:t>
+        <w:t xml:space="preserve">In general, cell structure helps cells maintain the shape along with providing mechanical support to perform vital functions like division and migration. This structure is known as cell cytoskeleton. It includes different components, playing various roles together. For eukaryotic cells, it is constructed out of filamentous proteins to support the cell and its cytoplasmic constituents. There are three major filaments, which differ in size and protein. Microtubules are the largest type of filament of protein tubulin, with a diameter of about 25 nanometers (nm). Actin filaments are the smallest type, with a diameter of only about 6 nm. Finally, Intermediate filaments are mid-sized, with a diameter of about 10 nm. Unlike actin filaments and microtubules, intermediate filaments are constructed from several different subunit proteins. These filaments dynamically alter themselves in reaction to signals from microenvironments and cell networks (Alberts, B., et al., 2013; Fletcher, D.A. and Mullins, R.D., 2010). Mechanically, actin filaments are stiffer than microtubules in extension, but they rupture at lower extension. It is also reported that the intermediate filaments exhibit an intermediate extensional stiffness at lower extensions, but that the intermediate filament can sustain much larger extensions than the other two types of filaments while exhibiting a nonlinearly stiffening response (reference to the figure) (Janmey et al., 1991; Mofrad, M.R., 2009).</w:t>
       </w:r>
       <w:r>
         <w:t xml:space="preserve"> </w:t>
@@ -506,12 +475,6 @@
       </w:pPr>
       <w:r>
         <w:t xml:space="preserve">Epithelia undergoes changes in shape with deformation and reorganization from embryo to adult stage. It is unsurprising that any improper function would lead to damage and disorder. Like in case of Epithelial–mesenchymal transition (EMT), a developmental process when epithelial cells gradually transform into mesenchymal-like cells by losing their epithelial functionality, which is involved in the pathogenesis of numerous lung diseases ranging from developmental disorders, fibrotic tissue remodeling to lung cancer. Another example, Bronchopulmonary dysplasia (BPD) is a chronic lung disease that occurs in very premature infants and is characterized by impaired alveologenesis and vascular development. BPD develops because of injury or infection on a very immature lung (Bartis, D. et al., 2014).</w:t>
-      </w:r>
-      <w:r>
-        <w:t xml:space="preserve"> </w:t>
-      </w:r>
-      <w:r>
-        <w:t xml:space="preserve"> </w:t>
       </w:r>
     </w:p>
     <w:bookmarkEnd w:id="32"/>
@@ -909,7 +872,7 @@
         <w:pStyle w:val="Heading3"/>
       </w:pPr>
       <w:r>
-        <w:t xml:space="preserve">Microenvironment in terms of forces/pressures/matrix</w:t>
+        <w:t xml:space="preserve">Microenvironment in terms of forces,pressures,matrix</w:t>
       </w:r>
     </w:p>
     <w:p>
@@ -1151,7 +1114,7 @@
         <w:t xml:space="preserve"> </w:t>
       </w:r>
       <w:r>
-        <w:t xml:space="preserve">These chips could also be used in the modelling cancer by imaging with high-resolution the complex interactions between multiple cancer-associated cell types and ECM molecules that are found in the local tissue microenvironment. For example, in an another version of this chip that uses a heterotypic co-culture approach including up to three different cell types (breast cancer cells, stromal cells and monocytes) in combination with gene expression analysis uncovered mechanism of cell types that interacts through paracrine signalling through production of transforming growth factor-β (TGFβ) by breast cancer cells and expression of corresponding receptors by stromal cells (Regier, M. C. et al. 2016).</w:t>
+        <w:t xml:space="preserve">These chips could also be used in the modelling cancer by imaging with high-resolution the complex interactions between multiple cancer-associated cell types and ECM molecules that are found in the local tissue microenvironment. For example, in an another version of this chip that uses a heterotypic co-culture approach including up to three different cell types (breast cancer cells, stromal cells and monocytes) in combination with gene expression analysis uncovered mechanism of cell types that interacts through paracrine signalling through production of transforming growth factor-beta (TGF beta) by breast cancer cells and expression of corresponding receptors by stromal cells (Regier, M. C. et al. 2016).</w:t>
       </w:r>
       <w:r>
         <w:t xml:space="preserve"> </w:t>
@@ -1214,428 +1177,23 @@
     <w:bookmarkEnd w:id="57"/>
     <w:bookmarkEnd w:id="58"/>
     <w:bookmarkEnd w:id="59"/>
-    <w:bookmarkStart w:id="61" w:name="testing-equations"/>
+    <w:bookmarkStart w:id="61" w:name="references"/>
     <w:p>
       <w:pPr>
         <w:pStyle w:val="Heading1"/>
       </w:pPr>
       <w:r>
-        <w:t xml:space="preserve">Testing equations</w:t>
-      </w:r>
-    </w:p>
-    <w:p>
-      <w:pPr>
-        <w:pStyle w:val="CaptionedFigure"/>
-      </w:pPr>
-      <w:r>
-        <w:drawing>
-          <wp:inline>
-            <wp:extent cx="4178300" cy="2794000"/>
-            <wp:effectExtent b="0" l="0" r="0" t="0"/>
-            <wp:docPr descr="Caption for this figure 1" title="" id="1" name="Picture"/>
-            <a:graphic>
-              <a:graphicData uri="http://schemas.openxmlformats.org/drawingml/2006/picture">
-                <pic:pic>
-                  <pic:nvPicPr>
-                    <pic:cNvPr descr="assets/test/test.jpg" id="0" name="Picture"/>
-                    <pic:cNvPicPr>
-                      <a:picLocks noChangeArrowheads="1" noChangeAspect="1"/>
-                    </pic:cNvPicPr>
-                  </pic:nvPicPr>
-                  <pic:blipFill>
-                    <a:blip r:embed="rId60"/>
-                    <a:stretch>
-                      <a:fillRect/>
-                    </a:stretch>
-                  </pic:blipFill>
-                  <pic:spPr bwMode="auto">
-                    <a:xfrm>
-                      <a:off x="0" y="0"/>
-                      <a:ext cx="4178300" cy="2794000"/>
-                    </a:xfrm>
-                    <a:prstGeom prst="rect">
-                      <a:avLst/>
-                    </a:prstGeom>
-                    <a:noFill/>
-                    <a:ln w="9525">
-                      <a:noFill/>
-                      <a:headEnd/>
-                      <a:tailEnd/>
-                    </a:ln>
-                  </pic:spPr>
-                </pic:pic>
-              </a:graphicData>
-            </a:graphic>
-          </wp:inline>
-        </w:drawing>
-      </w:r>
-    </w:p>
-    <w:p>
-      <w:pPr>
-        <w:pStyle w:val="ImageCaption"/>
-      </w:pPr>
-      <w:r>
-        <w:t xml:space="preserve">Caption for this figure 1</w:t>
-      </w:r>
-    </w:p>
-    <w:p>
-      <w:pPr>
-        <w:pStyle w:val="BodyText"/>
-      </w:pPr>
-      <w:r>
-        <w:t xml:space="preserve">Example:</w:t>
-      </w:r>
-      <w:r>
-        <w:t xml:space="preserve"> </w:t>
-      </w:r>
-      <m:oMath>
-        <m:nary>
-          <m:naryPr>
-            <m:chr m:val="∑"/>
-            <m:limLoc m:val="undOvr"/>
-            <m:subHide m:val="0"/>
-            <m:supHide m:val="0"/>
-          </m:naryPr>
-          <m:sub>
-            <m:r>
-              <m:t>n</m:t>
-            </m:r>
-            <m:r>
-              <m:rPr>
-                <m:sty m:val="p"/>
-              </m:rPr>
-              <m:t>=</m:t>
-            </m:r>
-            <m:r>
-              <m:t>1</m:t>
-            </m:r>
-          </m:sub>
-          <m:sup>
-            <m:r>
-              <m:t>10</m:t>
-            </m:r>
-          </m:sup>
-          <m:e>
-            <m:sSup>
-              <m:e>
-                <m:r>
-                  <m:t>n</m:t>
-                </m:r>
-              </m:e>
-              <m:sup>
-                <m:r>
-                  <m:t>2</m:t>
-                </m:r>
-              </m:sup>
-            </m:sSup>
-          </m:e>
-        </m:nary>
-      </m:oMath>
-      <w:r>
-        <w:t xml:space="preserve"> </w:t>
-      </w:r>
-      <w:r>
-        <w:t xml:space="preserve">is rendered</w:t>
-      </w:r>
-    </w:p>
-    <w:p>
-      <w:pPr>
-        <w:pStyle w:val="BodyText"/>
-      </w:pPr>
-      <w:r>
-        <w:t xml:space="preserve">Example:</w:t>
-      </w:r>
-    </w:p>
-    <w:p>
-      <w:pPr>
-        <w:pStyle w:val="BodyText"/>
-      </w:pPr>
-      <m:oMathPara>
-        <m:oMathParaPr>
-          <m:jc m:val="center"/>
-        </m:oMathParaPr>
-        <m:oMath>
-          <m:nary>
-            <m:naryPr>
-              <m:chr m:val="∑"/>
-              <m:limLoc m:val="undOvr"/>
-              <m:subHide m:val="0"/>
-              <m:supHide m:val="0"/>
-            </m:naryPr>
-            <m:sub>
-              <m:r>
-                <m:t>n</m:t>
-              </m:r>
-              <m:r>
-                <m:rPr>
-                  <m:sty m:val="p"/>
-                </m:rPr>
-                <m:t>=</m:t>
-              </m:r>
-              <m:r>
-                <m:t>1</m:t>
-              </m:r>
-            </m:sub>
-            <m:sup>
-              <m:r>
-                <m:t>10</m:t>
-              </m:r>
-            </m:sup>
-            <m:e>
-              <m:sSup>
-                <m:e>
-                  <m:r>
-                    <m:t>n</m:t>
-                  </m:r>
-                </m:e>
-                <m:sup>
-                  <m:r>
-                    <m:t>2</m:t>
-                  </m:r>
-                </m:sup>
-              </m:sSup>
-            </m:e>
-          </m:nary>
-        </m:oMath>
-      </m:oMathPara>
+        <w:t xml:space="preserve">References</w:t>
+      </w:r>
     </w:p>
     <w:p>
       <w:pPr>
         <w:pStyle w:val="FirstParagraph"/>
       </w:pPr>
-      <m:oMathPara>
-        <m:oMathParaPr>
-          <m:jc m:val="center"/>
-        </m:oMathParaPr>
-        <m:oMath>
-          <m:r>
-            <m:rPr>
-              <m:sty m:val="b"/>
-            </m:rPr>
-            <m:t>X</m:t>
-          </m:r>
-          <m:r>
-            <m:rPr>
-              <m:sty m:val="p"/>
-            </m:rPr>
-            <m:t>=</m:t>
-          </m:r>
-          <m:d>
-            <m:dPr>
-              <m:begChr m:val="["/>
-              <m:endChr m:val="]"/>
-              <m:sepChr m:val=""/>
-              <m:grow/>
-            </m:dPr>
-            <m:e>
-              <m:m>
-                <m:mPr>
-                  <m:baseJc m:val="center"/>
-                  <m:plcHide m:val="1"/>
-                  <m:mcs>
-                    <m:mc>
-                      <m:mcPr>
-                        <m:mcJc m:val="right"/>
-                        <m:count m:val="1"/>
-                      </m:mcPr>
-                    </m:mc>
-                    <m:mc>
-                      <m:mcPr>
-                        <m:mcJc m:val="right"/>
-                        <m:count m:val="1"/>
-                      </m:mcPr>
-                    </m:mc>
-                    <m:mc>
-                      <m:mcPr>
-                        <m:mcJc m:val="right"/>
-                        <m:count m:val="1"/>
-                      </m:mcPr>
-                    </m:mc>
-                  </m:mcs>
-                </m:mPr>
-                <m:mr>
-                  <m:e>
-                    <m:r>
-                      <m:t>1</m:t>
-                    </m:r>
-                  </m:e>
-                  <m:e>
-                    <m:r>
-                      <m:t>2</m:t>
-                    </m:r>
-                  </m:e>
-                  <m:e>
-                    <m:r>
-                      <m:t>3</m:t>
-                    </m:r>
-                  </m:e>
-                </m:mr>
-                <m:mr>
-                  <m:e>
-                    <m:r>
-                      <m:t>4</m:t>
-                    </m:r>
-                  </m:e>
-                  <m:e>
-                    <m:r>
-                      <m:t>5</m:t>
-                    </m:r>
-                  </m:e>
-                  <m:e>
-                    <m:r>
-                      <m:t>6</m:t>
-                    </m:r>
-                  </m:e>
-                </m:mr>
-                <m:mr>
-                  <m:e>
-                    <m:r>
-                      <m:t>7</m:t>
-                    </m:r>
-                  </m:e>
-                  <m:e>
-                    <m:r>
-                      <m:t>8</m:t>
-                    </m:r>
-                  </m:e>
-                  <m:e>
-                    <m:r>
-                      <m:t>9</m:t>
-                    </m:r>
-                  </m:e>
-                </m:mr>
-              </m:m>
-            </m:e>
-          </m:d>
-        </m:oMath>
-      </m:oMathPara>
-    </w:p>
-    <w:p>
-      <w:pPr>
-        <w:pStyle w:val="FirstParagraph"/>
-      </w:pPr>
-      <w:r>
-        <w:t xml:space="preserve">Figures how to add</w:t>
-      </w:r>
-      <w:r>
-        <w:t xml:space="preserve"> </w:t>
-      </w:r>
-      <w:r>
-        <w:t xml:space="preserve">and control the size and shit</w:t>
-      </w:r>
-    </w:p>
-    <w:p>
-      <w:pPr>
-        <w:pStyle w:val="CaptionedFigure"/>
-      </w:pPr>
-      <w:r>
-        <w:drawing>
-          <wp:inline>
-            <wp:extent cx="4178300" cy="2794000"/>
-            <wp:effectExtent b="0" l="0" r="0" t="0"/>
-            <wp:docPr descr="FIGURE 1 - Knowledge and awareness of the current NIH guidelines on rigor and reproducibility." title="" id="1" name="Picture"/>
-            <a:graphic>
-              <a:graphicData uri="http://schemas.openxmlformats.org/drawingml/2006/picture">
-                <pic:pic>
-                  <pic:nvPicPr>
-                    <pic:cNvPr descr="assets/test/test.jpg" id="0" name="Picture"/>
-                    <pic:cNvPicPr>
-                      <a:picLocks noChangeArrowheads="1" noChangeAspect="1"/>
-                    </pic:cNvPicPr>
-                  </pic:nvPicPr>
-                  <pic:blipFill>
-                    <a:blip r:embed="rId60"/>
-                    <a:stretch>
-                      <a:fillRect/>
-                    </a:stretch>
-                  </pic:blipFill>
-                  <pic:spPr bwMode="auto">
-                    <a:xfrm>
-                      <a:off x="0" y="0"/>
-                      <a:ext cx="4178300" cy="2794000"/>
-                    </a:xfrm>
-                    <a:prstGeom prst="rect">
-                      <a:avLst/>
-                    </a:prstGeom>
-                    <a:noFill/>
-                    <a:ln w="9525">
-                      <a:noFill/>
-                      <a:headEnd/>
-                      <a:tailEnd/>
-                    </a:ln>
-                  </pic:spPr>
-                </pic:pic>
-              </a:graphicData>
-            </a:graphic>
-          </wp:inline>
-        </w:drawing>
-      </w:r>
-    </w:p>
-    <w:p>
-      <w:pPr>
-        <w:pStyle w:val="ImageCaption"/>
-      </w:pPr>
-      <w:r>
-        <w:t xml:space="preserve">FIGURE 1 - Knowledge and awareness of the current NIH guidelines on rigor and reproducibility.</w:t>
-      </w:r>
-    </w:p>
-    <w:p>
-      <w:r>
-        <w:br w:type="page"/>
-      </w:r>
-    </w:p>
+    </w:p>
+    <w:bookmarkStart w:id="60" w:name="refs"/>
+    <w:bookmarkEnd w:id="60"/>
     <w:bookmarkEnd w:id="61"/>
-    <w:bookmarkStart w:id="65" w:name="references"/>
-    <w:p>
-      <w:pPr>
-        <w:pStyle w:val="Heading1"/>
-      </w:pPr>
-      <w:r>
-        <w:t xml:space="preserve">References</w:t>
-      </w:r>
-    </w:p>
-    <w:p>
-      <w:pPr>
-        <w:pStyle w:val="FirstParagraph"/>
-      </w:pPr>
-    </w:p>
-    <w:bookmarkStart w:id="64" w:name="refs"/>
-    <w:bookmarkStart w:id="63" w:name="ref-dumortier_hydraulic_2019"/>
-    <w:p>
-      <w:pPr>
-        <w:pStyle w:val="Bibliography"/>
-      </w:pPr>
-      <w:r>
-        <w:t xml:space="preserve">Dumortier, J. G., Verge-Serandour, M. L., Tortorelli, A. F., Mielke, A., Plater, L. de, Turlier, H., &amp; Maître, J.-L. (2019). Hydraulic fracturing and active coarsening position the lumen of the mouse blastocyst.</w:t>
-      </w:r>
-      <w:r>
-        <w:t xml:space="preserve"> </w:t>
-      </w:r>
-      <w:r>
-        <w:rPr>
-          <w:iCs/>
-          <w:i/>
-        </w:rPr>
-        <w:t xml:space="preserve">Science</w:t>
-      </w:r>
-      <w:r>
-        <w:t xml:space="preserve">.</w:t>
-      </w:r>
-      <w:r>
-        <w:t xml:space="preserve"> </w:t>
-      </w:r>
-      <w:hyperlink r:id="rId62">
-        <w:r>
-          <w:rPr>
-            <w:rStyle w:val="Hyperlink"/>
-          </w:rPr>
-          <w:t xml:space="preserve">https://doi.org/10.1126/science.aaw7709</w:t>
-        </w:r>
-      </w:hyperlink>
-    </w:p>
-    <w:bookmarkEnd w:id="63"/>
-    <w:bookmarkEnd w:id="64"/>
-    <w:bookmarkEnd w:id="65"/>
     <w:sectPr>
       <w:pgSz w:h="15840" w:w="12240"/>
       <w:pgMar w:bottom="1440" w:footer="720" w:gutter="0" w:header="720" w:left="1440" w:right="1440" w:top="1440"/>

</xml_diff>

<commit_message>
added the upc template and front matter
</commit_message>
<xml_diff>
--- a/main.docx
+++ b/main.docx
@@ -2,6 +2,46 @@
 <file path=word/document.xml><?xml version="1.0" encoding="utf-8"?>
 <w:document xmlns:w="http://schemas.openxmlformats.org/wordprocessingml/2006/main" xmlns:m="http://schemas.openxmlformats.org/officeDocument/2006/math" xmlns:r="http://schemas.openxmlformats.org/officeDocument/2006/relationships" xmlns:o="urn:schemas-microsoft-com:office:office" xmlns:v="urn:schemas-microsoft-com:vml" xmlns:w10="urn:schemas-microsoft-com:office:word" xmlns:a="http://schemas.openxmlformats.org/drawingml/2006/main" xmlns:pic="http://schemas.openxmlformats.org/drawingml/2006/picture" xmlns:wp="http://schemas.openxmlformats.org/drawingml/2006/wordprocessingDrawing">
   <w:body>
+    <w:p>
+      <w:pPr>
+        <w:pStyle w:val="Title"/>
+      </w:pPr>
+      <w:r>
+        <w:t xml:space="preserve">Part</w:t>
+      </w:r>
+      <w:r>
+        <w:t xml:space="preserve"> </w:t>
+      </w:r>
+      <w:r>
+        <w:t xml:space="preserve">I</w:t>
+      </w:r>
+      <w:r>
+        <w:t xml:space="preserve"> </w:t>
+      </w:r>
+      <w:r>
+        <w:t xml:space="preserve">Introduction</w:t>
+      </w:r>
+    </w:p>
+    <w:p>
+      <w:pPr>
+        <w:pStyle w:val="Author"/>
+      </w:pPr>
+      <w:r>
+        <w:t xml:space="preserve">Nimesh</w:t>
+      </w:r>
+      <w:r>
+        <w:t xml:space="preserve"> </w:t>
+      </w:r>
+      <w:r>
+        <w:t xml:space="preserve">Ramesh</w:t>
+      </w:r>
+      <w:r>
+        <w:t xml:space="preserve"> </w:t>
+      </w:r>
+      <w:r>
+        <w:t xml:space="preserve">Chahare</w:t>
+      </w:r>
+    </w:p>
     <w:bookmarkStart w:id="22" w:name="part-i-introduction"/>
     <w:p>
       <w:pPr>

</xml_diff>